<commit_message>
Homework 2 Team 2
</commit_message>
<xml_diff>
--- a/Homework 2 Team 2.docx
+++ b/Homework 2 Team 2.docx
@@ -3,94 +3,549 @@
 <w:document xmlns:wpc="http://schemas.microsoft.com/office/word/2010/wordprocessingCanvas" xmlns:cx="http://schemas.microsoft.com/office/drawing/2014/chartex" xmlns:cx1="http://schemas.microsoft.com/office/drawing/2015/9/8/chartex" xmlns:cx2="http://schemas.microsoft.com/office/drawing/2015/10/21/chartex" xmlns:cx3="http://schemas.microsoft.com/office/drawing/2016/5/9/chartex" xmlns:cx4="http://schemas.microsoft.com/office/drawing/2016/5/10/chartex" xmlns:cx5="http://schemas.microsoft.com/office/drawing/2016/5/11/chartex" xmlns:cx6="http://schemas.microsoft.com/office/drawing/2016/5/12/chartex" xmlns:cx7="http://schemas.microsoft.com/office/drawing/2016/5/13/chartex" xmlns:cx8="http://schemas.microsoft.com/office/drawing/2016/5/14/chartex" xmlns:mc="http://schemas.openxmlformats.org/markup-compatibility/2006" xmlns:aink="http://schemas.microsoft.com/office/drawing/2016/ink" xmlns:am3d="http://schemas.microsoft.com/office/drawing/2017/model3d" xmlns:o="urn:schemas-microsoft-com:office:office" xmlns:oel="http://schemas.microsoft.com/office/2019/extlst" xmlns:r="http://schemas.openxmlformats.org/officeDocument/2006/relationships" xmlns:m="http://schemas.openxmlformats.org/officeDocument/2006/math" xmlns:v="urn:schemas-microsoft-com:vml" xmlns:wp14="http://schemas.microsoft.com/office/word/2010/wordprocessingDrawing" xmlns:wp="http://schemas.openxmlformats.org/drawingml/2006/wordprocessingDrawing" xmlns:w10="urn:schemas-microsoft-com:office:word" xmlns:w="http://schemas.openxmlformats.org/wordprocessingml/2006/main" xmlns:w14="http://schemas.microsoft.com/office/word/2010/wordml" xmlns:w15="http://schemas.microsoft.com/office/word/2012/wordml" xmlns:w16cex="http://schemas.microsoft.com/office/word/2018/wordml/cex" xmlns:w16cid="http://schemas.microsoft.com/office/word/2016/wordml/cid" xmlns:w16="http://schemas.microsoft.com/office/word/2018/wordml" xmlns:w16sdtdh="http://schemas.microsoft.com/office/word/2020/wordml/sdtdatahash" xmlns:w16se="http://schemas.microsoft.com/office/word/2015/wordml/symex" xmlns:wpg="http://schemas.microsoft.com/office/word/2010/wordprocessingGroup" xmlns:wpi="http://schemas.microsoft.com/office/word/2010/wordprocessingInk" xmlns:wne="http://schemas.microsoft.com/office/word/2006/wordml" xmlns:wps="http://schemas.microsoft.com/office/word/2010/wordprocessingShape" mc:Ignorable="w14 w15 w16se w16cid w16 w16cex w16sdtdh wp14">
   <w:body>
     <w:p>
-      <w:r>
-        <w:t xml:space="preserve">                Homework 2 Team 2</w:t>
-      </w:r>
-    </w:p>
-    <w:p/>
-    <w:p>
-      <w:r>
-        <w:t>1. What kind of project are we working on?</w:t>
-      </w:r>
-    </w:p>
-    <w:p>
-      <w:r>
-        <w:t xml:space="preserve">  </w:t>
-      </w:r>
-    </w:p>
-    <w:p>
-      <w:r>
-        <w:t xml:space="preserve">  This is a school app</w:t>
-      </w:r>
-      <w:r>
-        <w:t xml:space="preserve"> used to </w:t>
-      </w:r>
-      <w:r>
-        <w:t>store</w:t>
-      </w:r>
-      <w:r>
-        <w:t xml:space="preserve"> all </w:t>
-      </w:r>
-      <w:r>
-        <w:t>information’s</w:t>
-      </w:r>
-      <w:r>
-        <w:t xml:space="preserve"> of the classes and students, and </w:t>
-      </w:r>
-      <w:r>
-        <w:t xml:space="preserve">that allow teachers to manage online register. </w:t>
-      </w:r>
-    </w:p>
-    <w:p>
-      <w:r>
-        <w:t xml:space="preserve">  </w:t>
-      </w:r>
-      <w:r>
-        <w:t>The e</w:t>
-      </w:r>
-      <w:r>
-        <w:t>nd user are the teachers.</w:t>
-      </w:r>
-    </w:p>
-    <w:p>
-      <w:r>
-        <w:t xml:space="preserve">  The app is for the school. The </w:t>
-      </w:r>
-      <w:proofErr w:type="gramStart"/>
-      <w:r>
-        <w:t>Admin</w:t>
-      </w:r>
-      <w:proofErr w:type="gramEnd"/>
-      <w:r>
-        <w:t xml:space="preserve"> have to create classes</w:t>
-      </w:r>
-      <w:r>
-        <w:t>.</w:t>
-      </w:r>
-    </w:p>
-    <w:p>
-      <w:r>
-        <w:t xml:space="preserve">   </w:t>
+      <w:pPr>
+        <w:jc w:val="center"/>
+        <w:rPr>
+          <w:b/>
+          <w:bCs/>
+          <w:sz w:val="32"/>
+          <w:szCs w:val="32"/>
+        </w:rPr>
+      </w:pPr>
+    </w:p>
+    <w:p>
+      <w:pPr>
+        <w:jc w:val="center"/>
+        <w:rPr>
+          <w:b/>
+          <w:bCs/>
+          <w:sz w:val="32"/>
+          <w:szCs w:val="32"/>
+        </w:rPr>
+      </w:pPr>
+    </w:p>
+    <w:p>
+      <w:pPr>
+        <w:jc w:val="center"/>
+        <w:rPr>
+          <w:b/>
+          <w:bCs/>
+          <w:sz w:val="32"/>
+          <w:szCs w:val="32"/>
+        </w:rPr>
+      </w:pPr>
+      <w:r>
+        <w:rPr>
+          <w:b/>
+          <w:bCs/>
+          <w:sz w:val="32"/>
+          <w:szCs w:val="32"/>
+        </w:rPr>
+        <w:t>The Attendance Register</w:t>
+      </w:r>
+      <w:r>
+        <w:rPr>
+          <w:b/>
+          <w:bCs/>
+          <w:sz w:val="32"/>
+          <w:szCs w:val="32"/>
+        </w:rPr>
+        <w:t>:</w:t>
+      </w:r>
+    </w:p>
+    <w:p>
+      <w:pPr>
+        <w:jc w:val="center"/>
+      </w:pPr>
+      <w:r>
+        <w:t>A simple and easy to use app the register attendance of students</w:t>
       </w:r>
     </w:p>
     <w:p/>
     <w:p/>
-    <w:p>
-      <w:pPr>
-        <w:pStyle w:val="ListParagraph"/>
-        <w:numPr>
-          <w:ilvl w:val="0"/>
-          <w:numId w:val="3"/>
-        </w:numPr>
-      </w:pPr>
-      <w:r>
-        <w:t>You need to submit a free style paper that describes your project on a high level. Please cover the following questions:</w:t>
-      </w:r>
-    </w:p>
-    <w:p>
-      <w:pPr>
-        <w:pStyle w:val="ListParagraph"/>
-      </w:pPr>
+    <w:p/>
+    <w:p>
+      <w:pPr>
+        <w:pBdr>
+          <w:top w:val="single" w:sz="4" w:space="1" w:color="auto"/>
+          <w:left w:val="single" w:sz="4" w:space="4" w:color="auto"/>
+          <w:bottom w:val="single" w:sz="4" w:space="1" w:color="auto"/>
+          <w:right w:val="single" w:sz="4" w:space="4" w:color="auto"/>
+        </w:pBdr>
+        <w:jc w:val="center"/>
+      </w:pPr>
+    </w:p>
+    <w:p>
+      <w:pPr>
+        <w:pBdr>
+          <w:top w:val="single" w:sz="4" w:space="1" w:color="auto"/>
+          <w:left w:val="single" w:sz="4" w:space="4" w:color="auto"/>
+          <w:bottom w:val="single" w:sz="4" w:space="1" w:color="auto"/>
+          <w:right w:val="single" w:sz="4" w:space="4" w:color="auto"/>
+        </w:pBdr>
+        <w:jc w:val="center"/>
+      </w:pPr>
+      <w:r>
+        <w:t xml:space="preserve">Members of Team </w:t>
+      </w:r>
+      <w:proofErr w:type="gramStart"/>
+      <w:r>
+        <w:t>2 :</w:t>
+      </w:r>
+      <w:proofErr w:type="gramEnd"/>
+    </w:p>
+    <w:p>
+      <w:pPr>
+        <w:pBdr>
+          <w:top w:val="single" w:sz="4" w:space="1" w:color="auto"/>
+          <w:left w:val="single" w:sz="4" w:space="4" w:color="auto"/>
+          <w:bottom w:val="single" w:sz="4" w:space="1" w:color="auto"/>
+          <w:right w:val="single" w:sz="4" w:space="4" w:color="auto"/>
+        </w:pBdr>
+      </w:pPr>
+    </w:p>
+    <w:p>
+      <w:pPr>
+        <w:pBdr>
+          <w:top w:val="single" w:sz="4" w:space="1" w:color="auto"/>
+          <w:left w:val="single" w:sz="4" w:space="4" w:color="auto"/>
+          <w:bottom w:val="single" w:sz="4" w:space="1" w:color="auto"/>
+          <w:right w:val="single" w:sz="4" w:space="4" w:color="auto"/>
+        </w:pBdr>
+        <w:ind w:firstLine="720"/>
+      </w:pPr>
+      <w:r>
+        <w:t xml:space="preserve">1. </w:t>
+      </w:r>
+      <w:proofErr w:type="spellStart"/>
+      <w:r>
+        <w:t>Assma</w:t>
+      </w:r>
+      <w:proofErr w:type="spellEnd"/>
+      <w:r>
+        <w:t xml:space="preserve"> </w:t>
+      </w:r>
+    </w:p>
+    <w:p>
+      <w:pPr>
+        <w:pBdr>
+          <w:top w:val="single" w:sz="4" w:space="1" w:color="auto"/>
+          <w:left w:val="single" w:sz="4" w:space="4" w:color="auto"/>
+          <w:bottom w:val="single" w:sz="4" w:space="1" w:color="auto"/>
+          <w:right w:val="single" w:sz="4" w:space="4" w:color="auto"/>
+        </w:pBdr>
+        <w:ind w:firstLine="720"/>
+      </w:pPr>
+      <w:r>
+        <w:t>2. Mohini</w:t>
+      </w:r>
+    </w:p>
+    <w:p>
+      <w:pPr>
+        <w:pBdr>
+          <w:top w:val="single" w:sz="4" w:space="1" w:color="auto"/>
+          <w:left w:val="single" w:sz="4" w:space="4" w:color="auto"/>
+          <w:bottom w:val="single" w:sz="4" w:space="1" w:color="auto"/>
+          <w:right w:val="single" w:sz="4" w:space="4" w:color="auto"/>
+        </w:pBdr>
+        <w:ind w:firstLine="720"/>
+      </w:pPr>
+      <w:r>
+        <w:t>3. Manjusha</w:t>
+      </w:r>
+    </w:p>
+    <w:p>
+      <w:pPr>
+        <w:pBdr>
+          <w:top w:val="single" w:sz="4" w:space="1" w:color="auto"/>
+          <w:left w:val="single" w:sz="4" w:space="4" w:color="auto"/>
+          <w:bottom w:val="single" w:sz="4" w:space="1" w:color="auto"/>
+          <w:right w:val="single" w:sz="4" w:space="4" w:color="auto"/>
+        </w:pBdr>
+        <w:ind w:firstLine="720"/>
+      </w:pPr>
+      <w:r>
+        <w:t>4. Fran</w:t>
+      </w:r>
+    </w:p>
+    <w:p>
+      <w:pPr>
+        <w:pBdr>
+          <w:top w:val="single" w:sz="4" w:space="1" w:color="auto"/>
+          <w:left w:val="single" w:sz="4" w:space="4" w:color="auto"/>
+          <w:bottom w:val="single" w:sz="4" w:space="1" w:color="auto"/>
+          <w:right w:val="single" w:sz="4" w:space="4" w:color="auto"/>
+        </w:pBdr>
+      </w:pPr>
+    </w:p>
+    <w:p/>
+    <w:p>
+      <w:pPr>
+        <w:rPr>
+          <w:color w:val="FF0000"/>
+        </w:rPr>
+      </w:pPr>
+      <w:r>
+        <w:rPr>
+          <w:color w:val="FF0000"/>
+        </w:rPr>
+        <w:t xml:space="preserve">  </w:t>
+      </w:r>
+    </w:p>
+    <w:p>
+      <w:pPr>
+        <w:rPr>
+          <w:color w:val="FF0000"/>
+        </w:rPr>
+      </w:pPr>
+      <w:r>
+        <w:rPr>
+          <w:color w:val="FF0000"/>
+        </w:rPr>
+        <w:t xml:space="preserve">  </w:t>
+      </w:r>
+    </w:p>
+    <w:p>
+      <w:r>
+        <w:t xml:space="preserve">   </w:t>
+      </w:r>
+    </w:p>
+    <w:p/>
+    <w:p>
+      <w:r>
+        <w:t>Description of the project:</w:t>
+      </w:r>
+    </w:p>
+    <w:p>
+      <w:pPr>
+        <w:pStyle w:val="ListParagraph"/>
+      </w:pPr>
+    </w:p>
+    <w:p>
+      <w:pPr>
+        <w:pStyle w:val="ListParagraph"/>
+        <w:ind w:left="1080"/>
+        <w:rPr>
+          <w:b/>
+          <w:bCs/>
+        </w:rPr>
+      </w:pPr>
+    </w:p>
+    <w:p>
+      <w:pPr>
+        <w:pStyle w:val="ListParagraph"/>
+        <w:ind w:left="0"/>
+        <w:rPr>
+          <w:b/>
+          <w:bCs/>
+        </w:rPr>
+      </w:pPr>
+      <w:r>
+        <w:rPr>
+          <w:b/>
+          <w:bCs/>
+        </w:rPr>
+        <w:t>The team 2 is</w:t>
+      </w:r>
+      <w:r>
+        <w:rPr>
+          <w:b/>
+          <w:bCs/>
+        </w:rPr>
+        <w:t xml:space="preserve"> building a</w:t>
+      </w:r>
+      <w:r>
+        <w:rPr>
+          <w:b/>
+          <w:bCs/>
+        </w:rPr>
+        <w:t xml:space="preserve">n open-source </w:t>
+      </w:r>
+      <w:r>
+        <w:rPr>
+          <w:b/>
+          <w:bCs/>
+        </w:rPr>
+        <w:t xml:space="preserve">app that allows teachers </w:t>
+      </w:r>
+      <w:proofErr w:type="gramStart"/>
+      <w:r>
+        <w:rPr>
+          <w:b/>
+          <w:bCs/>
+        </w:rPr>
+        <w:t>of</w:t>
+      </w:r>
+      <w:proofErr w:type="gramEnd"/>
+      <w:r>
+        <w:rPr>
+          <w:b/>
+          <w:bCs/>
+        </w:rPr>
+        <w:t xml:space="preserve"> a specific school </w:t>
+      </w:r>
+      <w:r>
+        <w:rPr>
+          <w:b/>
+          <w:bCs/>
+        </w:rPr>
+        <w:t xml:space="preserve">to </w:t>
+      </w:r>
+      <w:r>
+        <w:rPr>
+          <w:b/>
+          <w:bCs/>
+        </w:rPr>
+        <w:t xml:space="preserve">register the attendance of the students </w:t>
+      </w:r>
+      <w:r>
+        <w:rPr>
+          <w:b/>
+          <w:bCs/>
+        </w:rPr>
+        <w:t>in an</w:t>
+      </w:r>
+      <w:r>
+        <w:rPr>
+          <w:b/>
+          <w:bCs/>
+        </w:rPr>
+        <w:t xml:space="preserve"> easy and simple way. </w:t>
+      </w:r>
+    </w:p>
+    <w:p>
+      <w:pPr>
+        <w:rPr>
+          <w:b/>
+          <w:bCs/>
+          <w:sz w:val="22"/>
+          <w:szCs w:val="22"/>
+        </w:rPr>
+      </w:pPr>
+      <w:r>
+        <w:rPr>
+          <w:b/>
+          <w:bCs/>
+          <w:sz w:val="22"/>
+          <w:szCs w:val="22"/>
+        </w:rPr>
+        <w:t xml:space="preserve">This is a school app used to store all information’s of the classes and students, and that allow teachers to manage online register. </w:t>
+      </w:r>
+    </w:p>
+    <w:p>
+      <w:pPr>
+        <w:rPr>
+          <w:b/>
+          <w:bCs/>
+          <w:sz w:val="22"/>
+          <w:szCs w:val="22"/>
+        </w:rPr>
+      </w:pPr>
+      <w:r>
+        <w:rPr>
+          <w:b/>
+          <w:bCs/>
+          <w:sz w:val="22"/>
+          <w:szCs w:val="22"/>
+        </w:rPr>
+        <w:t xml:space="preserve">The end user are the </w:t>
+      </w:r>
+      <w:proofErr w:type="gramStart"/>
+      <w:r>
+        <w:rPr>
+          <w:b/>
+          <w:bCs/>
+          <w:sz w:val="22"/>
+          <w:szCs w:val="22"/>
+        </w:rPr>
+        <w:t>teachers</w:t>
+      </w:r>
+      <w:proofErr w:type="gramEnd"/>
+      <w:r>
+        <w:rPr>
+          <w:b/>
+          <w:bCs/>
+          <w:sz w:val="22"/>
+          <w:szCs w:val="22"/>
+        </w:rPr>
+        <w:t xml:space="preserve"> and the client of the product is a school interested in using the app.</w:t>
+      </w:r>
+    </w:p>
+    <w:p>
+      <w:pPr>
+        <w:rPr>
+          <w:b/>
+          <w:bCs/>
+          <w:sz w:val="22"/>
+          <w:szCs w:val="22"/>
+        </w:rPr>
+      </w:pPr>
+    </w:p>
+    <w:p>
+      <w:pPr>
+        <w:pStyle w:val="ListParagraph"/>
+        <w:ind w:left="1080"/>
+        <w:rPr>
+          <w:b/>
+          <w:bCs/>
+        </w:rPr>
+      </w:pPr>
+    </w:p>
+    <w:p>
+      <w:pPr>
+        <w:pStyle w:val="ListParagraph"/>
+        <w:ind w:left="1080"/>
+        <w:rPr>
+          <w:b/>
+          <w:bCs/>
+        </w:rPr>
+      </w:pPr>
+    </w:p>
+    <w:p>
+      <w:pPr>
+        <w:rPr>
+          <w:b/>
+          <w:bCs/>
+        </w:rPr>
+      </w:pPr>
+      <w:r>
+        <w:rPr>
+          <w:b/>
+          <w:bCs/>
+        </w:rPr>
+        <w:t>Purpose of the App:</w:t>
+      </w:r>
+    </w:p>
+    <w:p>
+      <w:pPr>
+        <w:pStyle w:val="ListParagraph"/>
+        <w:ind w:left="1080"/>
+        <w:rPr>
+          <w:b/>
+          <w:bCs/>
+        </w:rPr>
+      </w:pPr>
+    </w:p>
+    <w:p>
+      <w:pPr>
+        <w:pStyle w:val="ListParagraph"/>
+        <w:ind w:left="0"/>
+        <w:rPr>
+          <w:b/>
+          <w:bCs/>
+        </w:rPr>
+      </w:pPr>
+      <w:r>
+        <w:rPr>
+          <w:b/>
+          <w:bCs/>
+        </w:rPr>
+        <w:t>Most of the apps that schools have right now have lots of options and look complicated for teachers as well. The app that we provide is simple, fast and have just view options but important for the teacher to be able to report attendance of students on a</w:t>
+      </w:r>
+      <w:r>
+        <w:rPr>
+          <w:b/>
+          <w:bCs/>
+        </w:rPr>
+        <w:t>n</w:t>
+      </w:r>
+      <w:r>
+        <w:rPr>
+          <w:b/>
+          <w:bCs/>
+        </w:rPr>
+        <w:t xml:space="preserve"> everyday basi</w:t>
+      </w:r>
+      <w:r>
+        <w:rPr>
+          <w:b/>
+          <w:bCs/>
+        </w:rPr>
+        <w:t xml:space="preserve">c </w:t>
+      </w:r>
+      <w:r>
+        <w:rPr>
+          <w:b/>
+          <w:bCs/>
+        </w:rPr>
+        <w:t xml:space="preserve">allowing teacher to focus on the lessons instead of </w:t>
+      </w:r>
+      <w:r>
+        <w:rPr>
+          <w:b/>
+          <w:bCs/>
+        </w:rPr>
+        <w:t>wa</w:t>
+      </w:r>
+      <w:r>
+        <w:rPr>
+          <w:b/>
+          <w:bCs/>
+        </w:rPr>
+        <w:t xml:space="preserve">sting time on the app </w:t>
+      </w:r>
+      <w:r>
+        <w:rPr>
+          <w:b/>
+          <w:bCs/>
+        </w:rPr>
+        <w:t>itself</w:t>
+      </w:r>
+      <w:r>
+        <w:rPr>
+          <w:b/>
+          <w:bCs/>
+        </w:rPr>
+        <w:t xml:space="preserve">. </w:t>
+      </w:r>
+    </w:p>
+    <w:p>
+      <w:pPr>
+        <w:pStyle w:val="ListParagraph"/>
+        <w:ind w:left="1080"/>
+        <w:rPr>
+          <w:b/>
+          <w:bCs/>
+        </w:rPr>
+      </w:pPr>
+    </w:p>
+    <w:p>
+      <w:pPr>
+        <w:pStyle w:val="ListParagraph"/>
+        <w:ind w:left="0"/>
+        <w:rPr>
+          <w:b/>
+          <w:bCs/>
+        </w:rPr>
+      </w:pPr>
+      <w:r>
+        <w:rPr>
+          <w:b/>
+          <w:bCs/>
+        </w:rPr>
+        <w:t xml:space="preserve">Key </w:t>
+      </w:r>
+      <w:r>
+        <w:rPr>
+          <w:b/>
+          <w:bCs/>
+        </w:rPr>
+        <w:t xml:space="preserve">features of </w:t>
+      </w:r>
+      <w:r>
+        <w:rPr>
+          <w:b/>
+          <w:bCs/>
+        </w:rPr>
+        <w:t>the</w:t>
+      </w:r>
+      <w:r>
+        <w:rPr>
+          <w:b/>
+          <w:bCs/>
+        </w:rPr>
+        <w:t xml:space="preserve"> system?</w:t>
+      </w:r>
     </w:p>
     <w:p>
       <w:pPr>
@@ -109,84 +564,22 @@
           <w:b/>
           <w:bCs/>
         </w:rPr>
-        <w:t>What are you building?</w:t>
-      </w:r>
-    </w:p>
-    <w:p>
-      <w:pPr>
-        <w:pStyle w:val="ListParagraph"/>
-        <w:ind w:left="1080"/>
-        <w:rPr>
-          <w:b/>
-          <w:bCs/>
-        </w:rPr>
-      </w:pPr>
-    </w:p>
-    <w:p>
-      <w:pPr>
-        <w:pStyle w:val="ListParagraph"/>
-        <w:ind w:left="1080"/>
-        <w:rPr>
-          <w:b/>
-          <w:bCs/>
-        </w:rPr>
-      </w:pPr>
-      <w:r>
-        <w:rPr>
-          <w:b/>
-          <w:bCs/>
-        </w:rPr>
-        <w:t>We are building an</w:t>
-      </w:r>
-      <w:r>
-        <w:rPr>
-          <w:b/>
-          <w:bCs/>
-        </w:rPr>
-        <w:t xml:space="preserve"> app that allows teachers </w:t>
-      </w:r>
-      <w:proofErr w:type="gramStart"/>
-      <w:r>
-        <w:rPr>
-          <w:b/>
-          <w:bCs/>
-        </w:rPr>
-        <w:t>of</w:t>
-      </w:r>
-      <w:proofErr w:type="gramEnd"/>
-      <w:r>
-        <w:rPr>
-          <w:b/>
-          <w:bCs/>
-        </w:rPr>
-        <w:t xml:space="preserve"> a specific school register the attendance of the students and </w:t>
-      </w:r>
-      <w:proofErr w:type="spellStart"/>
-      <w:r>
-        <w:rPr>
-          <w:b/>
-          <w:bCs/>
-        </w:rPr>
-        <w:t>a</w:t>
-      </w:r>
-      <w:proofErr w:type="spellEnd"/>
-      <w:r>
-        <w:rPr>
-          <w:b/>
-          <w:bCs/>
-        </w:rPr>
-        <w:t xml:space="preserve"> easy and simple way. </w:t>
-      </w:r>
-    </w:p>
-    <w:p>
-      <w:pPr>
-        <w:pStyle w:val="ListParagraph"/>
-        <w:ind w:left="1080"/>
-        <w:rPr>
-          <w:b/>
-          <w:bCs/>
-        </w:rPr>
-      </w:pPr>
+        <w:t xml:space="preserve">End User </w:t>
+      </w:r>
+      <w:r>
+        <w:rPr>
+          <w:b/>
+          <w:bCs/>
+        </w:rPr>
+        <w:t>can</w:t>
+      </w:r>
+      <w:r>
+        <w:rPr>
+          <w:b/>
+          <w:bCs/>
+        </w:rPr>
+        <w:t xml:space="preserve"> login true a registration process.</w:t>
+      </w:r>
     </w:p>
     <w:p>
       <w:pPr>
@@ -205,67 +598,8 @@
           <w:b/>
           <w:bCs/>
         </w:rPr>
-        <w:t>What does it do or what kind of problem does it solve?</w:t>
-      </w:r>
-    </w:p>
-    <w:p>
-      <w:pPr>
-        <w:pStyle w:val="ListParagraph"/>
-        <w:ind w:left="1080"/>
-        <w:rPr>
-          <w:b/>
-          <w:bCs/>
-        </w:rPr>
-      </w:pPr>
-      <w:r>
-        <w:rPr>
-          <w:b/>
-          <w:bCs/>
-        </w:rPr>
-        <w:t xml:space="preserve">Most of the apps that schools have right now have lots of options and look complicated for teachers as well. The app that we provide is simple, fast and have just view options but important for the teacher to be able to report attendance of students on </w:t>
-      </w:r>
-      <w:proofErr w:type="gramStart"/>
-      <w:r>
-        <w:rPr>
-          <w:b/>
-          <w:bCs/>
-        </w:rPr>
-        <w:t>a</w:t>
-      </w:r>
-      <w:proofErr w:type="gramEnd"/>
-      <w:r>
-        <w:rPr>
-          <w:b/>
-          <w:bCs/>
-        </w:rPr>
-        <w:t xml:space="preserve"> everyday basis allowing teacher to focus on the lessons instead of fasting time on the app </w:t>
-      </w:r>
-      <w:proofErr w:type="spellStart"/>
-      <w:r>
-        <w:rPr>
-          <w:b/>
-          <w:bCs/>
-        </w:rPr>
-        <w:t>it self</w:t>
-      </w:r>
-      <w:proofErr w:type="spellEnd"/>
-      <w:r>
-        <w:rPr>
-          <w:b/>
-          <w:bCs/>
-        </w:rPr>
-        <w:t xml:space="preserve">. </w:t>
-      </w:r>
-    </w:p>
-    <w:p>
-      <w:pPr>
-        <w:pStyle w:val="ListParagraph"/>
-        <w:ind w:left="1080"/>
-        <w:rPr>
-          <w:b/>
-          <w:bCs/>
-        </w:rPr>
-      </w:pPr>
+        <w:t>End User can view all the classes that he/she teaches on the main area</w:t>
+      </w:r>
     </w:p>
     <w:p>
       <w:pPr>
@@ -284,7 +618,7 @@
           <w:b/>
           <w:bCs/>
         </w:rPr>
-        <w:t>What are key features of your system?</w:t>
+        <w:t>End User can open a class and:</w:t>
       </w:r>
     </w:p>
     <w:p>
@@ -304,7 +638,7 @@
           <w:b/>
           <w:bCs/>
         </w:rPr>
-        <w:t xml:space="preserve">Teacher </w:t>
+        <w:t xml:space="preserve">Complete attendance </w:t>
       </w:r>
       <w:proofErr w:type="gramStart"/>
       <w:r>
@@ -312,7 +646,7 @@
           <w:b/>
           <w:bCs/>
         </w:rPr>
-        <w:t>are</w:t>
+        <w:t>register</w:t>
       </w:r>
       <w:proofErr w:type="gramEnd"/>
       <w:r>
@@ -320,7 +654,7 @@
           <w:b/>
           <w:bCs/>
         </w:rPr>
-        <w:t xml:space="preserve"> allow to register and to view their home page with all the classes that they teach. </w:t>
+        <w:t xml:space="preserve"> of the day</w:t>
       </w:r>
     </w:p>
     <w:p>
@@ -340,23 +674,7 @@
           <w:b/>
           <w:bCs/>
         </w:rPr>
-        <w:t xml:space="preserve">Notification is a school day no register </w:t>
-      </w:r>
-      <w:proofErr w:type="gramStart"/>
-      <w:r>
-        <w:rPr>
-          <w:b/>
-          <w:bCs/>
-        </w:rPr>
-        <w:t>have</w:t>
-      </w:r>
-      <w:proofErr w:type="gramEnd"/>
-      <w:r>
-        <w:rPr>
-          <w:b/>
-          <w:bCs/>
-        </w:rPr>
-        <w:t xml:space="preserve"> been implemented</w:t>
+        <w:t>Add notes about a student</w:t>
       </w:r>
     </w:p>
     <w:p>
@@ -376,28 +694,7 @@
           <w:b/>
           <w:bCs/>
         </w:rPr>
-        <w:t>Download of monthly attendance per class</w:t>
-      </w:r>
-      <w:r>
-        <w:rPr>
-          <w:b/>
-          <w:bCs/>
-        </w:rPr>
-        <w:t xml:space="preserve"> or </w:t>
-      </w:r>
-      <w:r>
-        <w:rPr>
-          <w:b/>
-          <w:bCs/>
-        </w:rPr>
-        <w:t>per student</w:t>
-      </w:r>
-      <w:r>
-        <w:rPr>
-          <w:b/>
-          <w:bCs/>
-        </w:rPr>
-        <w:t xml:space="preserve"> </w:t>
+        <w:t>Add stars on a student</w:t>
       </w:r>
     </w:p>
     <w:p>
@@ -412,6 +709,70 @@
           <w:bCs/>
         </w:rPr>
       </w:pPr>
+      <w:r>
+        <w:rPr>
+          <w:b/>
+          <w:bCs/>
+        </w:rPr>
+        <w:t>End of the month the register can be downloaded as document</w:t>
+      </w:r>
+    </w:p>
+    <w:p>
+      <w:pPr>
+        <w:pStyle w:val="ListParagraph"/>
+        <w:numPr>
+          <w:ilvl w:val="1"/>
+          <w:numId w:val="2"/>
+        </w:numPr>
+        <w:rPr>
+          <w:b/>
+          <w:bCs/>
+        </w:rPr>
+      </w:pPr>
+      <w:r>
+        <w:rPr>
+          <w:b/>
+          <w:bCs/>
+        </w:rPr>
+        <w:t>Check history of register</w:t>
+      </w:r>
+      <w:r>
+        <w:rPr>
+          <w:b/>
+          <w:bCs/>
+        </w:rPr>
+        <w:t xml:space="preserve"> </w:t>
+      </w:r>
+      <w:proofErr w:type="gramStart"/>
+      <w:r>
+        <w:rPr>
+          <w:b/>
+          <w:bCs/>
+        </w:rPr>
+        <w:t>( present</w:t>
+      </w:r>
+      <w:proofErr w:type="gramEnd"/>
+      <w:r>
+        <w:rPr>
+          <w:b/>
+          <w:bCs/>
+        </w:rPr>
+        <w:t xml:space="preserve"> </w:t>
+      </w:r>
+      <w:r>
+        <w:rPr>
+          <w:b/>
+          <w:bCs/>
+        </w:rPr>
+        <w:t>Academic</w:t>
+      </w:r>
+      <w:r>
+        <w:rPr>
+          <w:b/>
+          <w:bCs/>
+        </w:rPr>
+        <w:t xml:space="preserve"> year history only, no previous years)</w:t>
+      </w:r>
     </w:p>
     <w:p>
       <w:pPr>
@@ -420,37 +781,114 @@
           <w:ilvl w:val="0"/>
           <w:numId w:val="2"/>
         </w:numPr>
-      </w:pPr>
-      <w:r>
-        <w:rPr>
-          <w:b/>
-          <w:bCs/>
-        </w:rPr>
-        <w:t>Provide a sample architecture diagram of your system</w:t>
-      </w:r>
-      <w:r>
-        <w:t xml:space="preserve"> (you can use PPT with squares and circles to demonstrate a simplified flow of your system) For example:</w:t>
-      </w:r>
-    </w:p>
+        <w:rPr>
+          <w:b/>
+          <w:bCs/>
+        </w:rPr>
+      </w:pPr>
+      <w:r>
+        <w:rPr>
+          <w:b/>
+          <w:bCs/>
+        </w:rPr>
+        <w:lastRenderedPageBreak/>
+        <w:t xml:space="preserve">Raise alert if at noon no registration </w:t>
+      </w:r>
+      <w:proofErr w:type="gramStart"/>
+      <w:r>
+        <w:rPr>
+          <w:b/>
+          <w:bCs/>
+        </w:rPr>
+        <w:t>have</w:t>
+      </w:r>
+      <w:proofErr w:type="gramEnd"/>
+      <w:r>
+        <w:rPr>
+          <w:b/>
+          <w:bCs/>
+        </w:rPr>
+        <w:t xml:space="preserve"> been filled for that class.</w:t>
+      </w:r>
+    </w:p>
+    <w:p>
+      <w:pPr>
+        <w:pStyle w:val="ListParagraph"/>
+        <w:numPr>
+          <w:ilvl w:val="0"/>
+          <w:numId w:val="2"/>
+        </w:numPr>
+        <w:rPr>
+          <w:b/>
+          <w:bCs/>
+        </w:rPr>
+      </w:pPr>
+      <w:r>
+        <w:rPr>
+          <w:b/>
+          <w:bCs/>
+        </w:rPr>
+        <w:t>Download of monthly attendance per class</w:t>
+      </w:r>
+      <w:r>
+        <w:rPr>
+          <w:b/>
+          <w:bCs/>
+        </w:rPr>
+        <w:t xml:space="preserve"> or </w:t>
+      </w:r>
+      <w:r>
+        <w:rPr>
+          <w:b/>
+          <w:bCs/>
+        </w:rPr>
+        <w:t>per student</w:t>
+      </w:r>
+    </w:p>
+    <w:p>
+      <w:pPr>
+        <w:pStyle w:val="ListParagraph"/>
+        <w:ind w:left="1800"/>
+        <w:rPr>
+          <w:b/>
+          <w:bCs/>
+        </w:rPr>
+      </w:pPr>
+    </w:p>
+    <w:p>
+      <w:pPr>
+        <w:rPr>
+          <w:b/>
+          <w:bCs/>
+        </w:rPr>
+      </w:pPr>
+      <w:r>
+        <w:rPr>
+          <w:b/>
+          <w:bCs/>
+        </w:rPr>
+        <w:t>Flow Diagram to describe the system architecture:</w:t>
+      </w:r>
+    </w:p>
+    <w:p/>
     <w:p>
       <w:pPr>
         <w:pStyle w:val="ListParagraph"/>
         <w:ind w:left="1080"/>
-      </w:pPr>
-    </w:p>
-    <w:p>
-      <w:pPr>
-        <w:pStyle w:val="ListParagraph"/>
-        <w:ind w:left="1080"/>
-      </w:pPr>
-      <w:r>
-        <w:rPr>
-          <w:noProof/>
+        <w:rPr>
+          <w:b/>
+          <w:bCs/>
+        </w:rPr>
+      </w:pPr>
+      <w:r>
+        <w:rPr>
+          <w:b/>
+          <w:bCs/>
         </w:rPr>
         <w:drawing>
-          <wp:inline distT="0" distB="0" distL="0" distR="0" wp14:anchorId="277D6DF4" wp14:editId="11EFF77F">
-            <wp:extent cx="2321781" cy="2549772"/>
-            <wp:effectExtent l="0" t="0" r="2540" b="3175"/>
+          <wp:inline distT="0" distB="0" distL="0" distR="0" wp14:anchorId="62D94062" wp14:editId="32E0BAD2">
+            <wp:extent cx="4657342" cy="2840019"/>
+            <wp:effectExtent l="0" t="0" r="3810" b="5080"/>
             <wp:docPr id="1" name="Picture 1" descr="Diagram&#10;&#10;Description automatically generated"/>
             <wp:cNvGraphicFramePr>
               <a:graphicFrameLocks xmlns:a="http://schemas.openxmlformats.org/drawingml/2006/main" noChangeAspect="1"/>
@@ -463,7 +901,7 @@
                     <pic:cNvPicPr/>
                   </pic:nvPicPr>
                   <pic:blipFill>
-                    <a:blip r:embed="rId5"/>
+                    <a:blip r:embed="rId8"/>
                     <a:stretch>
                       <a:fillRect/>
                     </a:stretch>
@@ -471,7 +909,7 @@
                   <pic:spPr>
                     <a:xfrm>
                       <a:off x="0" y="0"/>
-                      <a:ext cx="2327842" cy="2556429"/>
+                      <a:ext cx="4679025" cy="2853241"/>
                     </a:xfrm>
                     <a:prstGeom prst="rect">
                       <a:avLst/>
@@ -487,18 +925,40 @@
     <w:p>
       <w:pPr>
         <w:pStyle w:val="ListParagraph"/>
+        <w:ind w:left="1440"/>
+      </w:pPr>
+    </w:p>
+    <w:p>
+      <w:pPr>
+        <w:pStyle w:val="ListParagraph"/>
+        <w:ind w:left="1440"/>
+      </w:pPr>
+    </w:p>
+    <w:p>
+      <w:r>
+        <w:t xml:space="preserve">Team Approach </w:t>
+      </w:r>
+      <w:r>
+        <w:t>for the project realization</w:t>
+      </w:r>
+      <w:r>
+        <w:t>:</w:t>
+      </w:r>
+    </w:p>
+    <w:p>
+      <w:pPr>
+        <w:pStyle w:val="ListParagraph"/>
         <w:numPr>
           <w:ilvl w:val="0"/>
-          <w:numId w:val="2"/>
-        </w:numPr>
-      </w:pPr>
-      <w:r>
-        <w:rPr>
-          <w:b/>
-          <w:bCs/>
-        </w:rPr>
-        <w:lastRenderedPageBreak/>
-        <w:t xml:space="preserve">Describe the team approach to the project </w:t>
+          <w:numId w:val="4"/>
+        </w:numPr>
+      </w:pPr>
+      <w:r>
+        <w:rPr>
+          <w:b/>
+          <w:bCs/>
+        </w:rPr>
+        <w:t xml:space="preserve">All the files and code </w:t>
       </w:r>
       <w:proofErr w:type="gramStart"/>
       <w:r>
@@ -506,14 +966,280 @@
           <w:b/>
           <w:bCs/>
         </w:rPr>
-        <w:t>work</w:t>
-      </w:r>
-      <w:r>
-        <w:t>:</w:t>
+        <w:t>is</w:t>
       </w:r>
       <w:proofErr w:type="gramEnd"/>
       <w:r>
-        <w:t xml:space="preserve"> how are you planning to distribute the workload, how are you managing your code, how are you planning to test your system. </w:t>
+        <w:rPr>
+          <w:b/>
+          <w:bCs/>
+        </w:rPr>
+        <w:t xml:space="preserve"> going to be posted on a repository on </w:t>
+      </w:r>
+      <w:r>
+        <w:rPr>
+          <w:b/>
+          <w:bCs/>
+        </w:rPr>
+        <w:t>GitHub</w:t>
+      </w:r>
+      <w:r>
+        <w:t>.</w:t>
+      </w:r>
+    </w:p>
+    <w:p>
+      <w:pPr>
+        <w:pStyle w:val="ListParagraph"/>
+        <w:numPr>
+          <w:ilvl w:val="0"/>
+          <w:numId w:val="4"/>
+        </w:numPr>
+      </w:pPr>
+      <w:r>
+        <w:t xml:space="preserve">We are going to use </w:t>
+      </w:r>
+      <w:r>
+        <w:t>Agile</w:t>
+      </w:r>
+      <w:r>
+        <w:t xml:space="preserve"> methodology</w:t>
+      </w:r>
+    </w:p>
+    <w:p>
+      <w:pPr>
+        <w:pStyle w:val="ListParagraph"/>
+        <w:numPr>
+          <w:ilvl w:val="0"/>
+          <w:numId w:val="4"/>
+        </w:numPr>
+      </w:pPr>
+      <w:r>
+        <w:t xml:space="preserve">The workload is going to be selected by each person discussing it in the meeting </w:t>
+      </w:r>
+      <w:proofErr w:type="gramStart"/>
+      <w:r>
+        <w:t>( on</w:t>
+      </w:r>
+      <w:proofErr w:type="gramEnd"/>
+      <w:r>
+        <w:t xml:space="preserve"> zoom). Knowing the tasks that we have each person can decide what they can help with knowing their strengths. </w:t>
+      </w:r>
+    </w:p>
+    <w:p>
+      <w:pPr>
+        <w:pStyle w:val="ListParagraph"/>
+        <w:numPr>
+          <w:ilvl w:val="0"/>
+          <w:numId w:val="4"/>
+        </w:numPr>
+      </w:pPr>
+      <w:r>
+        <w:t>Managing your code</w:t>
+      </w:r>
+    </w:p>
+    <w:p>
+      <w:pPr>
+        <w:pStyle w:val="ListParagraph"/>
+        <w:numPr>
+          <w:ilvl w:val="1"/>
+          <w:numId w:val="4"/>
+        </w:numPr>
+      </w:pPr>
+    </w:p>
+    <w:p>
+      <w:pPr>
+        <w:pStyle w:val="ListParagraph"/>
+        <w:numPr>
+          <w:ilvl w:val="1"/>
+          <w:numId w:val="4"/>
+        </w:numPr>
+      </w:pPr>
+      <w:r>
+        <w:t xml:space="preserve">Version control for all the </w:t>
+      </w:r>
+      <w:proofErr w:type="gramStart"/>
+      <w:r>
+        <w:t>code :</w:t>
+      </w:r>
+      <w:proofErr w:type="gramEnd"/>
+      <w:r>
+        <w:t xml:space="preserve"> on GitHub will have repository</w:t>
+      </w:r>
+    </w:p>
+    <w:p>
+      <w:pPr>
+        <w:pStyle w:val="ListParagraph"/>
+        <w:numPr>
+          <w:ilvl w:val="1"/>
+          <w:numId w:val="4"/>
+        </w:numPr>
+      </w:pPr>
+      <w:r>
+        <w:t>Backend on python</w:t>
+      </w:r>
+      <w:r>
+        <w:t xml:space="preserve"> </w:t>
+      </w:r>
+      <w:proofErr w:type="gramStart"/>
+      <w:r>
+        <w:t>( Object</w:t>
+      </w:r>
+      <w:proofErr w:type="gramEnd"/>
+      <w:r>
+        <w:t xml:space="preserve"> Oriented Programming)</w:t>
+      </w:r>
+    </w:p>
+    <w:p>
+      <w:pPr>
+        <w:pStyle w:val="ListParagraph"/>
+        <w:numPr>
+          <w:ilvl w:val="1"/>
+          <w:numId w:val="4"/>
+        </w:numPr>
+      </w:pPr>
+      <w:proofErr w:type="gramStart"/>
+      <w:r>
+        <w:t>Database :</w:t>
+      </w:r>
+      <w:proofErr w:type="gramEnd"/>
+      <w:r>
+        <w:t xml:space="preserve"> MySQL</w:t>
+      </w:r>
+    </w:p>
+    <w:p>
+      <w:pPr>
+        <w:pStyle w:val="ListParagraph"/>
+        <w:numPr>
+          <w:ilvl w:val="1"/>
+          <w:numId w:val="4"/>
+        </w:numPr>
+      </w:pPr>
+      <w:r>
+        <w:t xml:space="preserve">API to </w:t>
+      </w:r>
+      <w:r>
+        <w:t>check for the project</w:t>
+      </w:r>
+    </w:p>
+    <w:p>
+      <w:pPr>
+        <w:pStyle w:val="ListParagraph"/>
+        <w:numPr>
+          <w:ilvl w:val="2"/>
+          <w:numId w:val="4"/>
+        </w:numPr>
+      </w:pPr>
+      <w:r>
+        <w:t xml:space="preserve">For academic calendar:  The </w:t>
+      </w:r>
+      <w:proofErr w:type="spellStart"/>
+      <w:r>
+        <w:t>Cronofy</w:t>
+      </w:r>
+      <w:proofErr w:type="spellEnd"/>
+      <w:r>
+        <w:t xml:space="preserve"> Calendar API or UH Calendar API or using Date and Time Data Types or Google Calendar </w:t>
+      </w:r>
+    </w:p>
+    <w:p>
+      <w:pPr>
+        <w:pStyle w:val="ListParagraph"/>
+        <w:numPr>
+          <w:ilvl w:val="2"/>
+          <w:numId w:val="4"/>
+        </w:numPr>
+      </w:pPr>
+      <w:r>
+        <w:t>CLASSROOM Google API</w:t>
+      </w:r>
+    </w:p>
+    <w:p>
+      <w:pPr>
+        <w:pStyle w:val="ListParagraph"/>
+        <w:numPr>
+          <w:ilvl w:val="2"/>
+          <w:numId w:val="4"/>
+        </w:numPr>
+      </w:pPr>
+      <w:r>
+        <w:t xml:space="preserve">Gov.uk API provided for </w:t>
+      </w:r>
+      <w:proofErr w:type="gramStart"/>
+      <w:r>
+        <w:t>attendance :</w:t>
+      </w:r>
+      <w:proofErr w:type="gramEnd"/>
+      <w:r>
+        <w:t xml:space="preserve"> Attendance API to allow schools to submit attendance data</w:t>
+      </w:r>
+    </w:p>
+    <w:p>
+      <w:pPr>
+        <w:pStyle w:val="ListParagraph"/>
+        <w:numPr>
+          <w:ilvl w:val="0"/>
+          <w:numId w:val="4"/>
+        </w:numPr>
+      </w:pPr>
+      <w:r>
+        <w:t>For testin</w:t>
+      </w:r>
+      <w:r>
+        <w:t>g</w:t>
+      </w:r>
+      <w:r>
+        <w:t xml:space="preserve"> who write a class and functions in it is expected to conduct unit testing on it as well. </w:t>
+      </w:r>
+    </w:p>
+    <w:p>
+      <w:pPr>
+        <w:pStyle w:val="ListParagraph"/>
+        <w:numPr>
+          <w:ilvl w:val="1"/>
+          <w:numId w:val="4"/>
+        </w:numPr>
+      </w:pPr>
+      <w:r>
+        <w:t>Exception Handling</w:t>
+      </w:r>
+      <w:r>
+        <w:t xml:space="preserve"> and assertions</w:t>
+      </w:r>
+    </w:p>
+    <w:p>
+      <w:pPr>
+        <w:pStyle w:val="ListParagraph"/>
+        <w:numPr>
+          <w:ilvl w:val="1"/>
+          <w:numId w:val="4"/>
+        </w:numPr>
+      </w:pPr>
+      <w:r>
+        <w:t>Unit testing</w:t>
+      </w:r>
+    </w:p>
+    <w:p>
+      <w:pPr>
+        <w:pStyle w:val="ListParagraph"/>
+        <w:numPr>
+          <w:ilvl w:val="1"/>
+          <w:numId w:val="4"/>
+        </w:numPr>
+      </w:pPr>
+      <w:r>
+        <w:t>Debugging</w:t>
+      </w:r>
+    </w:p>
+    <w:p>
+      <w:pPr>
+        <w:pStyle w:val="ListParagraph"/>
+        <w:numPr>
+          <w:ilvl w:val="1"/>
+          <w:numId w:val="4"/>
+        </w:numPr>
+      </w:pPr>
+      <w:r>
+        <w:t>Manual testing before releasing the product</w:t>
       </w:r>
     </w:p>
     <w:p>
@@ -531,259 +1257,6 @@
         <w:pStyle w:val="ListParagraph"/>
         <w:ind w:left="1080"/>
       </w:pPr>
-    </w:p>
-    <w:p>
-      <w:r>
-        <w:t>--------------------------------------------------------------------------------------------------------------------------</w:t>
-      </w:r>
-    </w:p>
-    <w:p>
-      <w:pPr>
-        <w:pStyle w:val="ListParagraph"/>
-        <w:ind w:left="1440"/>
-      </w:pPr>
-    </w:p>
-    <w:p>
-      <w:pPr>
-        <w:pStyle w:val="ListParagraph"/>
-        <w:ind w:left="1440"/>
-      </w:pPr>
-    </w:p>
-    <w:p>
-      <w:pPr>
-        <w:ind w:firstLine="720"/>
-      </w:pPr>
-      <w:r>
-        <w:t>1. Required features:</w:t>
-      </w:r>
-    </w:p>
-    <w:p>
-      <w:r>
-        <w:t xml:space="preserve">        - Teachers:</w:t>
-      </w:r>
-    </w:p>
-    <w:p>
-      <w:r>
-        <w:t xml:space="preserve">            </w:t>
-      </w:r>
-      <w:r>
-        <w:tab/>
-      </w:r>
-      <w:r>
-        <w:tab/>
-        <w:t>- they need to download the app using link or on app store/ google play</w:t>
-      </w:r>
-    </w:p>
-    <w:p>
-      <w:r>
-        <w:t xml:space="preserve">          </w:t>
-      </w:r>
-      <w:r>
-        <w:tab/>
-      </w:r>
-      <w:r>
-        <w:tab/>
-        <w:t xml:space="preserve"> - request registration id, by adding email, </w:t>
-      </w:r>
-    </w:p>
-    <w:p>
-      <w:r>
-        <w:t xml:space="preserve">          </w:t>
-      </w:r>
-      <w:r>
-        <w:tab/>
-      </w:r>
-      <w:r>
-        <w:tab/>
-        <w:t xml:space="preserve"> - receive in the email registration id</w:t>
-      </w:r>
-    </w:p>
-    <w:p>
-      <w:r>
-        <w:t xml:space="preserve">        </w:t>
-      </w:r>
-      <w:r>
-        <w:tab/>
-      </w:r>
-      <w:r>
-        <w:tab/>
-        <w:t xml:space="preserve"> - CREATE TEACHER ACCOUNT by inserting: </w:t>
-      </w:r>
-    </w:p>
-    <w:p>
-      <w:r>
-        <w:t xml:space="preserve">                     </w:t>
-      </w:r>
-      <w:r>
-        <w:tab/>
-      </w:r>
-      <w:r>
-        <w:tab/>
-      </w:r>
-      <w:r>
-        <w:tab/>
-        <w:t xml:space="preserve"> id</w:t>
-      </w:r>
-    </w:p>
-    <w:p>
-      <w:r>
-        <w:t xml:space="preserve">                       </w:t>
-      </w:r>
-      <w:r>
-        <w:tab/>
-      </w:r>
-      <w:r>
-        <w:tab/>
-      </w:r>
-      <w:r>
-        <w:tab/>
-        <w:t xml:space="preserve"> email </w:t>
-      </w:r>
-    </w:p>
-    <w:p>
-      <w:r>
-        <w:t xml:space="preserve">                        </w:t>
-      </w:r>
-      <w:r>
-        <w:tab/>
-      </w:r>
-      <w:r>
-        <w:tab/>
-      </w:r>
-      <w:r>
-        <w:tab/>
-        <w:t>and provisional password</w:t>
-      </w:r>
-    </w:p>
-    <w:p>
-      <w:r>
-        <w:t xml:space="preserve">     </w:t>
-      </w:r>
-    </w:p>
-    <w:p>
-      <w:r>
-        <w:t xml:space="preserve">        - ADMIN</w:t>
-      </w:r>
-    </w:p>
-    <w:p>
-      <w:r>
-        <w:t xml:space="preserve">            </w:t>
-      </w:r>
-      <w:r>
-        <w:tab/>
-      </w:r>
-      <w:r>
-        <w:tab/>
-        <w:t xml:space="preserve">- accept request of registration and send to the email: </w:t>
-      </w:r>
-      <w:proofErr w:type="spellStart"/>
-      <w:r>
-        <w:t>ID_Teacher</w:t>
-      </w:r>
-      <w:proofErr w:type="spellEnd"/>
-      <w:r>
-        <w:t>, provisional password</w:t>
-      </w:r>
-    </w:p>
-    <w:p>
-      <w:r>
-        <w:t xml:space="preserve">            </w:t>
-      </w:r>
-      <w:r>
-        <w:tab/>
-      </w:r>
-      <w:r>
-        <w:tab/>
-        <w:t>- creates classes and add students</w:t>
-      </w:r>
-    </w:p>
-    <w:p>
-      <w:r>
-        <w:tab/>
-      </w:r>
-      <w:r>
-        <w:tab/>
-        <w:t xml:space="preserve">- add </w:t>
-      </w:r>
-      <w:proofErr w:type="gramStart"/>
-      <w:r>
-        <w:t>students</w:t>
-      </w:r>
-      <w:proofErr w:type="gramEnd"/>
-      <w:r>
-        <w:t xml:space="preserve"> information</w:t>
-      </w:r>
-    </w:p>
-    <w:p>
-      <w:r>
-        <w:tab/>
-      </w:r>
-      <w:r>
-        <w:tab/>
-        <w:t>- give teachers access to specific classes and functions</w:t>
-      </w:r>
-    </w:p>
-    <w:p>
-      <w:r>
-        <w:tab/>
-      </w:r>
-      <w:r>
-        <w:t>- the registration of each class what to have to download option as pdf or word document</w:t>
-      </w:r>
-    </w:p>
-    <w:p>
-      <w:r>
-        <w:tab/>
-        <w:t>- registration</w:t>
-      </w:r>
-    </w:p>
-    <w:p>
-      <w:pPr>
-        <w:ind w:firstLine="720"/>
-      </w:pPr>
-      <w:r>
-        <w:t>2.  common problems:</w:t>
-      </w:r>
-    </w:p>
-    <w:p>
-      <w:pPr>
-        <w:ind w:firstLine="720"/>
-      </w:pPr>
-      <w:r>
-        <w:t xml:space="preserve">3. tools to </w:t>
-      </w:r>
-      <w:proofErr w:type="spellStart"/>
-      <w:r>
-        <w:t>considerStyle</w:t>
-      </w:r>
-      <w:proofErr w:type="spellEnd"/>
-      <w:r>
-        <w:t xml:space="preserve"> Paper describing the project on a high level:</w:t>
-      </w:r>
-    </w:p>
-    <w:p>
-      <w:r>
-        <w:t xml:space="preserve">      </w:t>
-      </w:r>
-      <w:r>
-        <w:tab/>
-      </w:r>
-      <w:r>
-        <w:tab/>
-        <w:t xml:space="preserve">  - add app on google app and app store</w:t>
-      </w:r>
-    </w:p>
-    <w:p>
-      <w:r>
-        <w:t xml:space="preserve">       </w:t>
-      </w:r>
-      <w:r>
-        <w:tab/>
-      </w:r>
-      <w:r>
-        <w:tab/>
-        <w:t xml:space="preserve"> - </w:t>
-      </w:r>
     </w:p>
     <w:p>
       <w:pPr>
@@ -793,6 +1266,7 @@
     </w:p>
     <w:p/>
     <w:sectPr>
+      <w:headerReference w:type="default" r:id="rId9"/>
       <w:pgSz w:w="11906" w:h="16838"/>
       <w:pgMar w:top="1440" w:right="1440" w:bottom="1440" w:left="1440" w:header="708" w:footer="708" w:gutter="0"/>
       <w:cols w:space="708"/>
@@ -802,6 +1276,59 @@
 </w:document>
 </file>
 
+<file path=word/endnotes.xml><?xml version="1.0" encoding="utf-8"?>
+<w:endnotes xmlns:wpc="http://schemas.microsoft.com/office/word/2010/wordprocessingCanvas" xmlns:cx="http://schemas.microsoft.com/office/drawing/2014/chartex" xmlns:cx1="http://schemas.microsoft.com/office/drawing/2015/9/8/chartex" xmlns:cx2="http://schemas.microsoft.com/office/drawing/2015/10/21/chartex" xmlns:cx3="http://schemas.microsoft.com/office/drawing/2016/5/9/chartex" xmlns:cx4="http://schemas.microsoft.com/office/drawing/2016/5/10/chartex" xmlns:cx5="http://schemas.microsoft.com/office/drawing/2016/5/11/chartex" xmlns:cx6="http://schemas.microsoft.com/office/drawing/2016/5/12/chartex" xmlns:cx7="http://schemas.microsoft.com/office/drawing/2016/5/13/chartex" xmlns:cx8="http://schemas.microsoft.com/office/drawing/2016/5/14/chartex" xmlns:mc="http://schemas.openxmlformats.org/markup-compatibility/2006" xmlns:aink="http://schemas.microsoft.com/office/drawing/2016/ink" xmlns:am3d="http://schemas.microsoft.com/office/drawing/2017/model3d" xmlns:o="urn:schemas-microsoft-com:office:office" xmlns:oel="http://schemas.microsoft.com/office/2019/extlst" xmlns:r="http://schemas.openxmlformats.org/officeDocument/2006/relationships" xmlns:m="http://schemas.openxmlformats.org/officeDocument/2006/math" xmlns:v="urn:schemas-microsoft-com:vml" xmlns:wp14="http://schemas.microsoft.com/office/word/2010/wordprocessingDrawing" xmlns:wp="http://schemas.openxmlformats.org/drawingml/2006/wordprocessingDrawing" xmlns:w10="urn:schemas-microsoft-com:office:word" xmlns:w="http://schemas.openxmlformats.org/wordprocessingml/2006/main" xmlns:w14="http://schemas.microsoft.com/office/word/2010/wordml" xmlns:w15="http://schemas.microsoft.com/office/word/2012/wordml" xmlns:w16cex="http://schemas.microsoft.com/office/word/2018/wordml/cex" xmlns:w16cid="http://schemas.microsoft.com/office/word/2016/wordml/cid" xmlns:w16="http://schemas.microsoft.com/office/word/2018/wordml" xmlns:w16sdtdh="http://schemas.microsoft.com/office/word/2020/wordml/sdtdatahash" xmlns:w16se="http://schemas.microsoft.com/office/word/2015/wordml/symex" xmlns:wpg="http://schemas.microsoft.com/office/word/2010/wordprocessingGroup" xmlns:wpi="http://schemas.microsoft.com/office/word/2010/wordprocessingInk" xmlns:wne="http://schemas.microsoft.com/office/word/2006/wordml" xmlns:wps="http://schemas.microsoft.com/office/word/2010/wordprocessingShape" mc:Ignorable="w14 w15 w16se w16cid w16 w16cex w16sdtdh wp14">
+  <w:endnote w:type="separator" w:id="-1">
+    <w:p>
+      <w:r>
+        <w:separator/>
+      </w:r>
+    </w:p>
+  </w:endnote>
+  <w:endnote w:type="continuationSeparator" w:id="0">
+    <w:p>
+      <w:r>
+        <w:continuationSeparator/>
+      </w:r>
+    </w:p>
+  </w:endnote>
+</w:endnotes>
+</file>
+
+<file path=word/footnotes.xml><?xml version="1.0" encoding="utf-8"?>
+<w:footnotes xmlns:wpc="http://schemas.microsoft.com/office/word/2010/wordprocessingCanvas" xmlns:cx="http://schemas.microsoft.com/office/drawing/2014/chartex" xmlns:cx1="http://schemas.microsoft.com/office/drawing/2015/9/8/chartex" xmlns:cx2="http://schemas.microsoft.com/office/drawing/2015/10/21/chartex" xmlns:cx3="http://schemas.microsoft.com/office/drawing/2016/5/9/chartex" xmlns:cx4="http://schemas.microsoft.com/office/drawing/2016/5/10/chartex" xmlns:cx5="http://schemas.microsoft.com/office/drawing/2016/5/11/chartex" xmlns:cx6="http://schemas.microsoft.com/office/drawing/2016/5/12/chartex" xmlns:cx7="http://schemas.microsoft.com/office/drawing/2016/5/13/chartex" xmlns:cx8="http://schemas.microsoft.com/office/drawing/2016/5/14/chartex" xmlns:mc="http://schemas.openxmlformats.org/markup-compatibility/2006" xmlns:aink="http://schemas.microsoft.com/office/drawing/2016/ink" xmlns:am3d="http://schemas.microsoft.com/office/drawing/2017/model3d" xmlns:o="urn:schemas-microsoft-com:office:office" xmlns:oel="http://schemas.microsoft.com/office/2019/extlst" xmlns:r="http://schemas.openxmlformats.org/officeDocument/2006/relationships" xmlns:m="http://schemas.openxmlformats.org/officeDocument/2006/math" xmlns:v="urn:schemas-microsoft-com:vml" xmlns:wp14="http://schemas.microsoft.com/office/word/2010/wordprocessingDrawing" xmlns:wp="http://schemas.openxmlformats.org/drawingml/2006/wordprocessingDrawing" xmlns:w10="urn:schemas-microsoft-com:office:word" xmlns:w="http://schemas.openxmlformats.org/wordprocessingml/2006/main" xmlns:w14="http://schemas.microsoft.com/office/word/2010/wordml" xmlns:w15="http://schemas.microsoft.com/office/word/2012/wordml" xmlns:w16cex="http://schemas.microsoft.com/office/word/2018/wordml/cex" xmlns:w16cid="http://schemas.microsoft.com/office/word/2016/wordml/cid" xmlns:w16="http://schemas.microsoft.com/office/word/2018/wordml" xmlns:w16sdtdh="http://schemas.microsoft.com/office/word/2020/wordml/sdtdatahash" xmlns:w16se="http://schemas.microsoft.com/office/word/2015/wordml/symex" xmlns:wpg="http://schemas.microsoft.com/office/word/2010/wordprocessingGroup" xmlns:wpi="http://schemas.microsoft.com/office/word/2010/wordprocessingInk" xmlns:wne="http://schemas.microsoft.com/office/word/2006/wordml" xmlns:wps="http://schemas.microsoft.com/office/word/2010/wordprocessingShape" mc:Ignorable="w14 w15 w16se w16cid w16 w16cex w16sdtdh wp14">
+  <w:footnote w:type="separator" w:id="-1">
+    <w:p>
+      <w:r>
+        <w:separator/>
+      </w:r>
+    </w:p>
+  </w:footnote>
+  <w:footnote w:type="continuationSeparator" w:id="0">
+    <w:p>
+      <w:r>
+        <w:continuationSeparator/>
+      </w:r>
+    </w:p>
+  </w:footnote>
+</w:footnotes>
+</file>
+
+<file path=word/header1.xml><?xml version="1.0" encoding="utf-8"?>
+<w:hdr xmlns:wpc="http://schemas.microsoft.com/office/word/2010/wordprocessingCanvas" xmlns:cx="http://schemas.microsoft.com/office/drawing/2014/chartex" xmlns:cx1="http://schemas.microsoft.com/office/drawing/2015/9/8/chartex" xmlns:cx2="http://schemas.microsoft.com/office/drawing/2015/10/21/chartex" xmlns:cx3="http://schemas.microsoft.com/office/drawing/2016/5/9/chartex" xmlns:cx4="http://schemas.microsoft.com/office/drawing/2016/5/10/chartex" xmlns:cx5="http://schemas.microsoft.com/office/drawing/2016/5/11/chartex" xmlns:cx6="http://schemas.microsoft.com/office/drawing/2016/5/12/chartex" xmlns:cx7="http://schemas.microsoft.com/office/drawing/2016/5/13/chartex" xmlns:cx8="http://schemas.microsoft.com/office/drawing/2016/5/14/chartex" xmlns:mc="http://schemas.openxmlformats.org/markup-compatibility/2006" xmlns:aink="http://schemas.microsoft.com/office/drawing/2016/ink" xmlns:am3d="http://schemas.microsoft.com/office/drawing/2017/model3d" xmlns:o="urn:schemas-microsoft-com:office:office" xmlns:oel="http://schemas.microsoft.com/office/2019/extlst" xmlns:r="http://schemas.openxmlformats.org/officeDocument/2006/relationships" xmlns:m="http://schemas.openxmlformats.org/officeDocument/2006/math" xmlns:v="urn:schemas-microsoft-com:vml" xmlns:wp14="http://schemas.microsoft.com/office/word/2010/wordprocessingDrawing" xmlns:wp="http://schemas.openxmlformats.org/drawingml/2006/wordprocessingDrawing" xmlns:w10="urn:schemas-microsoft-com:office:word" xmlns:w="http://schemas.openxmlformats.org/wordprocessingml/2006/main" xmlns:w14="http://schemas.microsoft.com/office/word/2010/wordml" xmlns:w15="http://schemas.microsoft.com/office/word/2012/wordml" xmlns:w16cex="http://schemas.microsoft.com/office/word/2018/wordml/cex" xmlns:w16cid="http://schemas.microsoft.com/office/word/2016/wordml/cid" xmlns:w16="http://schemas.microsoft.com/office/word/2018/wordml" xmlns:w16sdtdh="http://schemas.microsoft.com/office/word/2020/wordml/sdtdatahash" xmlns:w16se="http://schemas.microsoft.com/office/word/2015/wordml/symex" xmlns:wpg="http://schemas.microsoft.com/office/word/2010/wordprocessingGroup" xmlns:wpi="http://schemas.microsoft.com/office/word/2010/wordprocessingInk" xmlns:wne="http://schemas.microsoft.com/office/word/2006/wordml" xmlns:wps="http://schemas.microsoft.com/office/word/2010/wordprocessingShape" mc:Ignorable="w14 w15 w16se w16cid w16 w16cex w16sdtdh wp14">
+  <w:p>
+    <w:r>
+      <w:t>PROJECT DESCRIPTION OF “The Attendance Register” APP OF TEAM 2</w:t>
+    </w:r>
+  </w:p>
+  <w:p>
+    <w:pPr>
+      <w:pStyle w:val="Header"/>
+    </w:pPr>
+  </w:p>
+</w:hdr>
+</file>
+
 <file path=word/numbering.xml><?xml version="1.0" encoding="utf-8"?>
 <w:numbering xmlns:wpc="http://schemas.microsoft.com/office/word/2010/wordprocessingCanvas" xmlns:cx="http://schemas.microsoft.com/office/drawing/2014/chartex" xmlns:cx1="http://schemas.microsoft.com/office/drawing/2015/9/8/chartex" xmlns:cx2="http://schemas.microsoft.com/office/drawing/2015/10/21/chartex" xmlns:cx3="http://schemas.microsoft.com/office/drawing/2016/5/9/chartex" xmlns:cx4="http://schemas.microsoft.com/office/drawing/2016/5/10/chartex" xmlns:cx5="http://schemas.microsoft.com/office/drawing/2016/5/11/chartex" xmlns:cx6="http://schemas.microsoft.com/office/drawing/2016/5/12/chartex" xmlns:cx7="http://schemas.microsoft.com/office/drawing/2016/5/13/chartex" xmlns:cx8="http://schemas.microsoft.com/office/drawing/2016/5/14/chartex" xmlns:mc="http://schemas.openxmlformats.org/markup-compatibility/2006" xmlns:aink="http://schemas.microsoft.com/office/drawing/2016/ink" xmlns:am3d="http://schemas.microsoft.com/office/drawing/2017/model3d" xmlns:o="urn:schemas-microsoft-com:office:office" xmlns:oel="http://schemas.microsoft.com/office/2019/extlst" xmlns:r="http://schemas.openxmlformats.org/officeDocument/2006/relationships" xmlns:m="http://schemas.openxmlformats.org/officeDocument/2006/math" xmlns:v="urn:schemas-microsoft-com:vml" xmlns:wp14="http://schemas.microsoft.com/office/word/2010/wordprocessingDrawing" xmlns:wp="http://schemas.openxmlformats.org/drawingml/2006/wordprocessingDrawing" xmlns:w10="urn:schemas-microsoft-com:office:word" xmlns:w="http://schemas.openxmlformats.org/wordprocessingml/2006/main" xmlns:w14="http://schemas.microsoft.com/office/word/2010/wordml" xmlns:w15="http://schemas.microsoft.com/office/word/2012/wordml" xmlns:w16cex="http://schemas.microsoft.com/office/word/2018/wordml/cex" xmlns:w16cid="http://schemas.microsoft.com/office/word/2016/wordml/cid" xmlns:w16="http://schemas.microsoft.com/office/word/2018/wordml" xmlns:w16sdtdh="http://schemas.microsoft.com/office/word/2020/wordml/sdtdatahash" xmlns:w16se="http://schemas.microsoft.com/office/word/2015/wordml/symex" xmlns:wpg="http://schemas.microsoft.com/office/word/2010/wordprocessingGroup" xmlns:wpi="http://schemas.microsoft.com/office/word/2010/wordprocessingInk" xmlns:wne="http://schemas.microsoft.com/office/word/2006/wordml" xmlns:wps="http://schemas.microsoft.com/office/word/2010/wordprocessingShape" mc:Ignorable="w14 w15 w16se w16cid w16 w16cex w16sdtdh wp14">
   <w:abstractNum w:abstractNumId="0" w15:restartNumberingAfterBreak="0">
@@ -829,7 +1356,7 @@
         <w:ind w:left="1800" w:hanging="360"/>
       </w:pPr>
     </w:lvl>
-    <w:lvl w:ilvl="2" w:tplc="0809001B" w:tentative="1">
+    <w:lvl w:ilvl="2" w:tplc="0809001B">
       <w:start w:val="1"/>
       <w:numFmt w:val="lowerRoman"/>
       <w:lvlText w:val="%3."/>
@@ -983,6 +1510,119 @@
     </w:lvl>
   </w:abstractNum>
   <w:abstractNum w:abstractNumId="2" w15:restartNumberingAfterBreak="0">
+    <w:nsid w:val="594F6802"/>
+    <w:multiLevelType w:val="hybridMultilevel"/>
+    <w:tmpl w:val="F60CF10A"/>
+    <w:lvl w:ilvl="0" w:tplc="C13460C6">
+      <w:start w:val="3"/>
+      <w:numFmt w:val="bullet"/>
+      <w:lvlText w:val="-"/>
+      <w:lvlJc w:val="left"/>
+      <w:pPr>
+        <w:ind w:left="1440" w:hanging="360"/>
+      </w:pPr>
+      <w:rPr>
+        <w:rFonts w:ascii="Calibri" w:eastAsiaTheme="minorHAnsi" w:hAnsi="Calibri" w:cs="Calibri" w:hint="default"/>
+      </w:rPr>
+    </w:lvl>
+    <w:lvl w:ilvl="1" w:tplc="08090003">
+      <w:start w:val="1"/>
+      <w:numFmt w:val="bullet"/>
+      <w:lvlText w:val="o"/>
+      <w:lvlJc w:val="left"/>
+      <w:pPr>
+        <w:ind w:left="2160" w:hanging="360"/>
+      </w:pPr>
+      <w:rPr>
+        <w:rFonts w:ascii="Courier New" w:hAnsi="Courier New" w:cs="Courier New" w:hint="default"/>
+      </w:rPr>
+    </w:lvl>
+    <w:lvl w:ilvl="2" w:tplc="08090005">
+      <w:start w:val="1"/>
+      <w:numFmt w:val="bullet"/>
+      <w:lvlText w:val=""/>
+      <w:lvlJc w:val="left"/>
+      <w:pPr>
+        <w:ind w:left="2880" w:hanging="360"/>
+      </w:pPr>
+      <w:rPr>
+        <w:rFonts w:ascii="Wingdings" w:hAnsi="Wingdings" w:hint="default"/>
+      </w:rPr>
+    </w:lvl>
+    <w:lvl w:ilvl="3" w:tplc="08090001" w:tentative="1">
+      <w:start w:val="1"/>
+      <w:numFmt w:val="bullet"/>
+      <w:lvlText w:val=""/>
+      <w:lvlJc w:val="left"/>
+      <w:pPr>
+        <w:ind w:left="3600" w:hanging="360"/>
+      </w:pPr>
+      <w:rPr>
+        <w:rFonts w:ascii="Symbol" w:hAnsi="Symbol" w:hint="default"/>
+      </w:rPr>
+    </w:lvl>
+    <w:lvl w:ilvl="4" w:tplc="08090003" w:tentative="1">
+      <w:start w:val="1"/>
+      <w:numFmt w:val="bullet"/>
+      <w:lvlText w:val="o"/>
+      <w:lvlJc w:val="left"/>
+      <w:pPr>
+        <w:ind w:left="4320" w:hanging="360"/>
+      </w:pPr>
+      <w:rPr>
+        <w:rFonts w:ascii="Courier New" w:hAnsi="Courier New" w:cs="Courier New" w:hint="default"/>
+      </w:rPr>
+    </w:lvl>
+    <w:lvl w:ilvl="5" w:tplc="08090005" w:tentative="1">
+      <w:start w:val="1"/>
+      <w:numFmt w:val="bullet"/>
+      <w:lvlText w:val=""/>
+      <w:lvlJc w:val="left"/>
+      <w:pPr>
+        <w:ind w:left="5040" w:hanging="360"/>
+      </w:pPr>
+      <w:rPr>
+        <w:rFonts w:ascii="Wingdings" w:hAnsi="Wingdings" w:hint="default"/>
+      </w:rPr>
+    </w:lvl>
+    <w:lvl w:ilvl="6" w:tplc="08090001" w:tentative="1">
+      <w:start w:val="1"/>
+      <w:numFmt w:val="bullet"/>
+      <w:lvlText w:val=""/>
+      <w:lvlJc w:val="left"/>
+      <w:pPr>
+        <w:ind w:left="5760" w:hanging="360"/>
+      </w:pPr>
+      <w:rPr>
+        <w:rFonts w:ascii="Symbol" w:hAnsi="Symbol" w:hint="default"/>
+      </w:rPr>
+    </w:lvl>
+    <w:lvl w:ilvl="7" w:tplc="08090003" w:tentative="1">
+      <w:start w:val="1"/>
+      <w:numFmt w:val="bullet"/>
+      <w:lvlText w:val="o"/>
+      <w:lvlJc w:val="left"/>
+      <w:pPr>
+        <w:ind w:left="6480" w:hanging="360"/>
+      </w:pPr>
+      <w:rPr>
+        <w:rFonts w:ascii="Courier New" w:hAnsi="Courier New" w:cs="Courier New" w:hint="default"/>
+      </w:rPr>
+    </w:lvl>
+    <w:lvl w:ilvl="8" w:tplc="08090005" w:tentative="1">
+      <w:start w:val="1"/>
+      <w:numFmt w:val="bullet"/>
+      <w:lvlText w:val=""/>
+      <w:lvlJc w:val="left"/>
+      <w:pPr>
+        <w:ind w:left="7200" w:hanging="360"/>
+      </w:pPr>
+      <w:rPr>
+        <w:rFonts w:ascii="Wingdings" w:hAnsi="Wingdings" w:hint="default"/>
+      </w:rPr>
+    </w:lvl>
+  </w:abstractNum>
+  <w:abstractNum w:abstractNumId="3" w15:restartNumberingAfterBreak="0">
     <w:nsid w:val="6E841AD6"/>
     <w:multiLevelType w:val="hybridMultilevel"/>
     <w:tmpl w:val="33E8CCB2"/>
@@ -992,7 +1632,7 @@
       <w:lvlText w:val="%1."/>
       <w:lvlJc w:val="left"/>
       <w:pPr>
-        <w:ind w:left="720" w:hanging="360"/>
+        <w:ind w:left="360" w:hanging="360"/>
       </w:pPr>
       <w:rPr>
         <w:rFonts w:hint="default"/>
@@ -1004,7 +1644,7 @@
       <w:lvlText w:val="%2."/>
       <w:lvlJc w:val="left"/>
       <w:pPr>
-        <w:ind w:left="1440" w:hanging="360"/>
+        <w:ind w:left="1080" w:hanging="360"/>
       </w:pPr>
     </w:lvl>
     <w:lvl w:ilvl="2" w:tplc="0809001B" w:tentative="1">
@@ -1013,7 +1653,7 @@
       <w:lvlText w:val="%3."/>
       <w:lvlJc w:val="right"/>
       <w:pPr>
-        <w:ind w:left="2160" w:hanging="180"/>
+        <w:ind w:left="1800" w:hanging="180"/>
       </w:pPr>
     </w:lvl>
     <w:lvl w:ilvl="3" w:tplc="0809000F" w:tentative="1">
@@ -1022,7 +1662,7 @@
       <w:lvlText w:val="%4."/>
       <w:lvlJc w:val="left"/>
       <w:pPr>
-        <w:ind w:left="2880" w:hanging="360"/>
+        <w:ind w:left="2520" w:hanging="360"/>
       </w:pPr>
     </w:lvl>
     <w:lvl w:ilvl="4" w:tplc="08090019" w:tentative="1">
@@ -1031,7 +1671,7 @@
       <w:lvlText w:val="%5."/>
       <w:lvlJc w:val="left"/>
       <w:pPr>
-        <w:ind w:left="3600" w:hanging="360"/>
+        <w:ind w:left="3240" w:hanging="360"/>
       </w:pPr>
     </w:lvl>
     <w:lvl w:ilvl="5" w:tplc="0809001B" w:tentative="1">
@@ -1040,7 +1680,7 @@
       <w:lvlText w:val="%6."/>
       <w:lvlJc w:val="right"/>
       <w:pPr>
-        <w:ind w:left="4320" w:hanging="180"/>
+        <w:ind w:left="3960" w:hanging="180"/>
       </w:pPr>
     </w:lvl>
     <w:lvl w:ilvl="6" w:tplc="0809000F" w:tentative="1">
@@ -1049,7 +1689,7 @@
       <w:lvlText w:val="%7."/>
       <w:lvlJc w:val="left"/>
       <w:pPr>
-        <w:ind w:left="5040" w:hanging="360"/>
+        <w:ind w:left="4680" w:hanging="360"/>
       </w:pPr>
     </w:lvl>
     <w:lvl w:ilvl="7" w:tplc="08090019" w:tentative="1">
@@ -1058,7 +1698,7 @@
       <w:lvlText w:val="%8."/>
       <w:lvlJc w:val="left"/>
       <w:pPr>
-        <w:ind w:left="5760" w:hanging="360"/>
+        <w:ind w:left="5400" w:hanging="360"/>
       </w:pPr>
     </w:lvl>
     <w:lvl w:ilvl="8" w:tplc="0809001B" w:tentative="1">
@@ -1067,7 +1707,7 @@
       <w:lvlText w:val="%9."/>
       <w:lvlJc w:val="right"/>
       <w:pPr>
-        <w:ind w:left="6480" w:hanging="180"/>
+        <w:ind w:left="6120" w:hanging="180"/>
       </w:pPr>
     </w:lvl>
   </w:abstractNum>
@@ -1078,6 +1718,9 @@
     <w:abstractNumId w:val="0"/>
   </w:num>
   <w:num w:numId="3" w16cid:durableId="1687243783">
+    <w:abstractNumId w:val="3"/>
+  </w:num>
+  <w:num w:numId="4" w16cid:durableId="850531451">
     <w:abstractNumId w:val="2"/>
   </w:num>
 </w:numbering>
@@ -1520,6 +2163,48 @@
       <w:szCs w:val="22"/>
     </w:rPr>
   </w:style>
+  <w:style w:type="paragraph" w:styleId="Header">
+    <w:name w:val="header"/>
+    <w:basedOn w:val="Normal"/>
+    <w:link w:val="HeaderChar"/>
+    <w:uiPriority w:val="99"/>
+    <w:unhideWhenUsed/>
+    <w:rsid w:val="00966467"/>
+    <w:pPr>
+      <w:tabs>
+        <w:tab w:val="center" w:pos="4513"/>
+        <w:tab w:val="right" w:pos="9026"/>
+      </w:tabs>
+    </w:pPr>
+  </w:style>
+  <w:style w:type="character" w:customStyle="1" w:styleId="HeaderChar">
+    <w:name w:val="Header Char"/>
+    <w:basedOn w:val="DefaultParagraphFont"/>
+    <w:link w:val="Header"/>
+    <w:uiPriority w:val="99"/>
+    <w:rsid w:val="00966467"/>
+  </w:style>
+  <w:style w:type="paragraph" w:styleId="Footer">
+    <w:name w:val="footer"/>
+    <w:basedOn w:val="Normal"/>
+    <w:link w:val="FooterChar"/>
+    <w:uiPriority w:val="99"/>
+    <w:unhideWhenUsed/>
+    <w:rsid w:val="00966467"/>
+    <w:pPr>
+      <w:tabs>
+        <w:tab w:val="center" w:pos="4513"/>
+        <w:tab w:val="right" w:pos="9026"/>
+      </w:tabs>
+    </w:pPr>
+  </w:style>
+  <w:style w:type="character" w:customStyle="1" w:styleId="FooterChar">
+    <w:name w:val="Footer Char"/>
+    <w:basedOn w:val="DefaultParagraphFont"/>
+    <w:link w:val="Footer"/>
+    <w:uiPriority w:val="99"/>
+    <w:rsid w:val="00966467"/>
+  </w:style>
 </w:styles>
 </file>
 
@@ -1816,4 +2501,16 @@
     </a:ext>
   </a:extLst>
 </a:theme>
+</file>
+
+<file path=customXml/item1.xml><?xml version="1.0" encoding="utf-8"?>
+<b:Sources xmlns:b="http://schemas.openxmlformats.org/officeDocument/2006/bibliography" xmlns="http://schemas.openxmlformats.org/officeDocument/2006/bibliography" SelectedStyle="/APASixthEditionOfficeOnline.xsl" StyleName="APA" Version="6"/>
+</file>
+
+<file path=customXml/itemProps1.xml><?xml version="1.0" encoding="utf-8"?>
+<ds:datastoreItem xmlns:ds="http://schemas.openxmlformats.org/officeDocument/2006/customXml" ds:itemID="{F3C169CD-3227-3144-BCF4-407D1A8A2A12}">
+  <ds:schemaRefs>
+    <ds:schemaRef ds:uri="http://schemas.openxmlformats.org/officeDocument/2006/bibliography"/>
+  </ds:schemaRefs>
+</ds:datastoreItem>
 </file>
</xml_diff>